<commit_message>
Objeto User Finalizado, Paquete Spatie-Permission implementado
</commit_message>
<xml_diff>
--- a/Cronograma.docx
+++ b/Cronograma.docx
@@ -34,8 +34,17 @@
           <w:b/>
           <w:bCs/>
         </w:rPr>
-        <w:t>esto es lo que usan el 99% de empresas retail</w:t>
-      </w:r>
+        <w:t xml:space="preserve">esto es lo que usan el 99% de empresas </w:t>
+      </w:r>
+      <w:proofErr w:type="spellStart"/>
+      <w:r>
+        <w:rPr>
+          <w:b/>
+          <w:bCs/>
+        </w:rPr>
+        <w:t>retail</w:t>
+      </w:r>
+      <w:proofErr w:type="spellEnd"/>
       <w:r>
         <w:t xml:space="preserve"> con varias sucursales:</w:t>
       </w:r>
@@ -43,7 +52,7 @@
     <w:p>
       <w:r>
         <w:pict w14:anchorId="22CA8B7C">
-          <v:rect id="_x0000_i1163" style="width:0;height:1.5pt" o:hralign="center" o:hrstd="t" o:hr="t" fillcolor="#a0a0a0" stroked="f"/>
+          <v:rect id="_x0000_i1025" style="width:0;height:1.5pt" o:hralign="center" o:hrstd="t" o:hr="t" fillcolor="#a0a0a0" stroked="f"/>
         </w:pict>
       </w:r>
     </w:p>
@@ -197,7 +206,7 @@
     <w:p>
       <w:r>
         <w:pict w14:anchorId="4F55CA98">
-          <v:rect id="_x0000_i1164" style="width:0;height:1.5pt" o:hralign="center" o:hrstd="t" o:hr="t" fillcolor="#a0a0a0" stroked="f"/>
+          <v:rect id="_x0000_i1026" style="width:0;height:1.5pt" o:hralign="center" o:hrstd="t" o:hr="t" fillcolor="#a0a0a0" stroked="f"/>
         </w:pict>
       </w:r>
     </w:p>
@@ -221,7 +230,39 @@
           <w:b/>
           <w:bCs/>
         </w:rPr>
-        <w:t xml:space="preserve"> 2. La administración general SÍ debe ser web — aquí Laravel + Livewire + FluxUI gana.</w:t>
+        <w:t xml:space="preserve"> 2. La administración general SÍ debe ser web — aquí Laravel + </w:t>
+      </w:r>
+      <w:proofErr w:type="spellStart"/>
+      <w:r>
+        <w:rPr>
+          <w:b/>
+          <w:bCs/>
+        </w:rPr>
+        <w:t>Livewire</w:t>
+      </w:r>
+      <w:proofErr w:type="spellEnd"/>
+      <w:r>
+        <w:rPr>
+          <w:b/>
+          <w:bCs/>
+        </w:rPr>
+        <w:t xml:space="preserve"> + </w:t>
+      </w:r>
+      <w:proofErr w:type="spellStart"/>
+      <w:r>
+        <w:rPr>
+          <w:b/>
+          <w:bCs/>
+        </w:rPr>
+        <w:t>FluxUI</w:t>
+      </w:r>
+      <w:proofErr w:type="spellEnd"/>
+      <w:r>
+        <w:rPr>
+          <w:b/>
+          <w:bCs/>
+        </w:rPr>
+        <w:t xml:space="preserve"> gana.</w:t>
       </w:r>
     </w:p>
     <w:p>
@@ -313,8 +354,13 @@
           <w:numId w:val="2"/>
         </w:numPr>
       </w:pPr>
-      <w:r>
-        <w:t>Dashboard general</w:t>
+      <w:proofErr w:type="spellStart"/>
+      <w:r>
+        <w:t>Dashboard</w:t>
+      </w:r>
+      <w:proofErr w:type="spellEnd"/>
+      <w:r>
+        <w:t xml:space="preserve"> general</w:t>
       </w:r>
     </w:p>
     <w:p>
@@ -327,8 +373,33 @@
           <w:b/>
           <w:bCs/>
         </w:rPr>
-        <w:t>Laravel 11 + Livewire Volt + FluxUI</w:t>
-      </w:r>
+        <w:t xml:space="preserve">Laravel 11 + </w:t>
+      </w:r>
+      <w:proofErr w:type="spellStart"/>
+      <w:r>
+        <w:rPr>
+          <w:b/>
+          <w:bCs/>
+        </w:rPr>
+        <w:t>Livewire</w:t>
+      </w:r>
+      <w:proofErr w:type="spellEnd"/>
+      <w:r>
+        <w:rPr>
+          <w:b/>
+          <w:bCs/>
+        </w:rPr>
+        <w:t xml:space="preserve"> Volt + </w:t>
+      </w:r>
+      <w:proofErr w:type="spellStart"/>
+      <w:r>
+        <w:rPr>
+          <w:b/>
+          <w:bCs/>
+        </w:rPr>
+        <w:t>FluxUI</w:t>
+      </w:r>
+      <w:proofErr w:type="spellEnd"/>
       <w:r>
         <w:t>.</w:t>
       </w:r>
@@ -342,7 +413,23 @@
           <w:b/>
           <w:bCs/>
         </w:rPr>
-        <w:t>ya tienes gran parte del core listo</w:t>
+        <w:t xml:space="preserve">ya tienes gran parte del </w:t>
+      </w:r>
+      <w:proofErr w:type="spellStart"/>
+      <w:r>
+        <w:rPr>
+          <w:b/>
+          <w:bCs/>
+        </w:rPr>
+        <w:t>core</w:t>
+      </w:r>
+      <w:proofErr w:type="spellEnd"/>
+      <w:r>
+        <w:rPr>
+          <w:b/>
+          <w:bCs/>
+        </w:rPr>
+        <w:t xml:space="preserve"> listo</w:t>
       </w:r>
       <w:r>
         <w:t>:</w:t>
@@ -366,8 +453,13 @@
           <w:numId w:val="3"/>
         </w:numPr>
       </w:pPr>
-      <w:r>
-        <w:t>Layout base</w:t>
+      <w:proofErr w:type="spellStart"/>
+      <w:r>
+        <w:t>Layout</w:t>
+      </w:r>
+      <w:proofErr w:type="spellEnd"/>
+      <w:r>
+        <w:t xml:space="preserve"> base</w:t>
       </w:r>
     </w:p>
     <w:p>
@@ -388,9 +480,11 @@
           <w:numId w:val="3"/>
         </w:numPr>
       </w:pPr>
+      <w:proofErr w:type="spellStart"/>
       <w:r>
         <w:t>Dashboard</w:t>
       </w:r>
+      <w:proofErr w:type="spellEnd"/>
     </w:p>
     <w:p>
       <w:pPr>
@@ -400,13 +494,21 @@
         </w:numPr>
       </w:pPr>
       <w:r>
-        <w:t>Roles (fácil de agregar con Spatie)</w:t>
+        <w:t xml:space="preserve">Roles (fácil de agregar con </w:t>
+      </w:r>
+      <w:proofErr w:type="spellStart"/>
+      <w:r>
+        <w:t>Spatie</w:t>
+      </w:r>
+      <w:proofErr w:type="spellEnd"/>
+      <w:r>
+        <w:t>)</w:t>
       </w:r>
     </w:p>
     <w:p>
       <w:r>
         <w:pict w14:anchorId="294A0C0D">
-          <v:rect id="_x0000_i1165" style="width:0;height:1.5pt" o:hralign="center" o:hrstd="t" o:hr="t" fillcolor="#a0a0a0" stroked="f"/>
+          <v:rect id="_x0000_i1027" style="width:0;height:1.5pt" o:hralign="center" o:hrstd="t" o:hr="t" fillcolor="#a0a0a0" stroked="f"/>
         </w:pict>
       </w:r>
     </w:p>
@@ -576,8 +678,17 @@
           <w:b/>
           <w:bCs/>
         </w:rPr>
-        <w:t xml:space="preserve"> Laravel Web Admin</w:t>
-      </w:r>
+        <w:t xml:space="preserve"> Laravel Web </w:t>
+      </w:r>
+      <w:proofErr w:type="spellStart"/>
+      <w:r>
+        <w:rPr>
+          <w:b/>
+          <w:bCs/>
+        </w:rPr>
+        <w:t>Admin</w:t>
+      </w:r>
+      <w:proofErr w:type="spellEnd"/>
     </w:p>
     <w:p>
       <w:r>
@@ -599,7 +710,7 @@
     <w:p>
       <w:r>
         <w:pict w14:anchorId="18BD189B">
-          <v:rect id="_x0000_i1166" style="width:0;height:1.5pt" o:hralign="center" o:hrstd="t" o:hr="t" fillcolor="#a0a0a0" stroked="f"/>
+          <v:rect id="_x0000_i1028" style="width:0;height:1.5pt" o:hralign="center" o:hrstd="t" o:hr="t" fillcolor="#a0a0a0" stroked="f"/>
         </w:pict>
       </w:r>
     </w:p>
@@ -764,13 +875,21 @@
     </w:p>
     <w:p>
       <w:r>
-        <w:t>Lo mismo que usan empresas retail grandes.</w:t>
+        <w:t xml:space="preserve">Lo mismo que usan empresas </w:t>
+      </w:r>
+      <w:proofErr w:type="spellStart"/>
+      <w:r>
+        <w:t>retail</w:t>
+      </w:r>
+      <w:proofErr w:type="spellEnd"/>
+      <w:r>
+        <w:t xml:space="preserve"> grandes.</w:t>
       </w:r>
     </w:p>
     <w:p>
       <w:r>
         <w:pict w14:anchorId="2965A988">
-          <v:rect id="_x0000_i1167" style="width:0;height:1.5pt" o:hralign="center" o:hrstd="t" o:hr="t" fillcolor="#a0a0a0" stroked="f"/>
+          <v:rect id="_x0000_i1029" style="width:0;height:1.5pt" o:hralign="center" o:hrstd="t" o:hr="t" fillcolor="#a0a0a0" stroked="f"/>
         </w:pict>
       </w:r>
     </w:p>
@@ -794,7 +913,23 @@
           <w:b/>
           <w:bCs/>
         </w:rPr>
-        <w:t xml:space="preserve"> ¿Por qué es tan importante el POS Local para una tienda de tennis?</w:t>
+        <w:t xml:space="preserve"> ¿Por qué es tan importante el POS Local para una tienda de </w:t>
+      </w:r>
+      <w:proofErr w:type="spellStart"/>
+      <w:r>
+        <w:rPr>
+          <w:b/>
+          <w:bCs/>
+        </w:rPr>
+        <w:t>tennis</w:t>
+      </w:r>
+      <w:proofErr w:type="spellEnd"/>
+      <w:r>
+        <w:rPr>
+          <w:b/>
+          <w:bCs/>
+        </w:rPr>
+        <w:t>?</w:t>
       </w:r>
     </w:p>
     <w:p>
@@ -860,7 +995,7 @@
     <w:p>
       <w:r>
         <w:pict w14:anchorId="3C259B3A">
-          <v:rect id="_x0000_i1168" style="width:0;height:1.5pt" o:hralign="center" o:hrstd="t" o:hr="t" fillcolor="#a0a0a0" stroked="f"/>
+          <v:rect id="_x0000_i1030" style="width:0;height:1.5pt" o:hralign="center" o:hrstd="t" o:hr="t" fillcolor="#a0a0a0" stroked="f"/>
         </w:pict>
       </w:r>
     </w:p>
@@ -927,13 +1062,37 @@
     </w:p>
     <w:p>
       <w:r>
-        <w:t>POS Local (Java) + Backend Laravel + Dashboard Web.**</w:t>
+        <w:t xml:space="preserve">POS Local (Java) + </w:t>
+      </w:r>
+      <w:proofErr w:type="spellStart"/>
+      <w:r>
+        <w:t>Backend</w:t>
+      </w:r>
+      <w:proofErr w:type="spellEnd"/>
+      <w:r>
+        <w:t xml:space="preserve"> Laravel + </w:t>
+      </w:r>
+      <w:proofErr w:type="spellStart"/>
+      <w:r>
+        <w:t>Dashboard</w:t>
+      </w:r>
+      <w:proofErr w:type="spellEnd"/>
+      <w:r>
+        <w:t xml:space="preserve"> </w:t>
+      </w:r>
+      <w:proofErr w:type="gramStart"/>
+      <w:r>
+        <w:t>Web.*</w:t>
+      </w:r>
+      <w:proofErr w:type="gramEnd"/>
+      <w:r>
+        <w:t>*</w:t>
       </w:r>
     </w:p>
     <w:p>
       <w:r>
         <w:pict w14:anchorId="09C0CB3A">
-          <v:rect id="_x0000_i1169" style="width:0;height:1.5pt" o:hralign="center" o:hrstd="t" o:hr="t" fillcolor="#a0a0a0" stroked="f"/>
+          <v:rect id="_x0000_i1031" style="width:0;height:1.5pt" o:hralign="center" o:hrstd="t" o:hr="t" fillcolor="#a0a0a0" stroked="f"/>
         </w:pict>
       </w:r>
     </w:p>
@@ -1004,7 +1163,23 @@
           <w:b/>
           <w:bCs/>
         </w:rPr>
-        <w:t xml:space="preserve"> Estructura de carpetas (Laravel + JavaFX)</w:t>
+        <w:t xml:space="preserve"> Estructura de carpetas (Laravel + </w:t>
+      </w:r>
+      <w:proofErr w:type="spellStart"/>
+      <w:r>
+        <w:rPr>
+          <w:b/>
+          <w:bCs/>
+        </w:rPr>
+        <w:t>JavaFX</w:t>
+      </w:r>
+      <w:proofErr w:type="spellEnd"/>
+      <w:r>
+        <w:rPr>
+          <w:b/>
+          <w:bCs/>
+        </w:rPr>
+        <w:t>)</w:t>
       </w:r>
     </w:p>
     <w:p>
@@ -1027,8 +1202,17 @@
           <w:b/>
           <w:bCs/>
         </w:rPr>
-        <w:t xml:space="preserve"> API endpoints</w:t>
-      </w:r>
+        <w:t xml:space="preserve"> API </w:t>
+      </w:r>
+      <w:proofErr w:type="spellStart"/>
+      <w:r>
+        <w:rPr>
+          <w:b/>
+          <w:bCs/>
+        </w:rPr>
+        <w:t>endpoints</w:t>
+      </w:r>
+      <w:proofErr w:type="spellEnd"/>
     </w:p>
     <w:p>
       <w:pPr>
@@ -1200,22 +1384,39 @@
     </w:p>
     <w:p>
       <w:r>
-        <w:t>Quiero ser ordenado y productivo porque no tengo mucho tiempo disponble para desarrollar este proyecto, crea un cronograma de desarrollo y tareas completo y profesional.</w:t>
-      </w:r>
-    </w:p>
-    <w:p>
-      <w:pPr>
-        <w:rPr>
-          <w:b/>
-          <w:bCs/>
-        </w:rPr>
-      </w:pPr>
-      <w:r>
-        <w:rPr>
-          <w:b/>
-          <w:bCs/>
-        </w:rPr>
-        <w:t>ChatGPT Plus</w:t>
+        <w:t xml:space="preserve">Quiero ser ordenado y productivo porque no tengo mucho tiempo </w:t>
+      </w:r>
+      <w:proofErr w:type="spellStart"/>
+      <w:r>
+        <w:t>disponble</w:t>
+      </w:r>
+      <w:proofErr w:type="spellEnd"/>
+      <w:r>
+        <w:t xml:space="preserve"> para desarrollar este proyecto, crea un cronograma de desarrollo y tareas completo y profesional.</w:t>
+      </w:r>
+    </w:p>
+    <w:p>
+      <w:pPr>
+        <w:rPr>
+          <w:b/>
+          <w:bCs/>
+        </w:rPr>
+      </w:pPr>
+      <w:proofErr w:type="spellStart"/>
+      <w:r>
+        <w:rPr>
+          <w:b/>
+          <w:bCs/>
+        </w:rPr>
+        <w:t>ChatGPT</w:t>
+      </w:r>
+      <w:proofErr w:type="spellEnd"/>
+      <w:r>
+        <w:rPr>
+          <w:b/>
+          <w:bCs/>
+        </w:rPr>
+        <w:t xml:space="preserve"> Plus</w:t>
       </w:r>
     </w:p>
     <w:p>
@@ -1251,7 +1452,23 @@
           <w:b/>
           <w:bCs/>
         </w:rPr>
-        <w:t>POS para tiendas de tennis con varias sucursales</w:t>
+        <w:t xml:space="preserve">POS para tiendas de </w:t>
+      </w:r>
+      <w:proofErr w:type="spellStart"/>
+      <w:r>
+        <w:rPr>
+          <w:b/>
+          <w:bCs/>
+        </w:rPr>
+        <w:t>tennis</w:t>
+      </w:r>
+      <w:proofErr w:type="spellEnd"/>
+      <w:r>
+        <w:rPr>
+          <w:b/>
+          <w:bCs/>
+        </w:rPr>
+        <w:t xml:space="preserve"> con varias sucursales</w:t>
       </w:r>
       <w:r>
         <w:t>.</w:t>
@@ -1275,7 +1492,7 @@
     <w:p>
       <w:r>
         <w:pict w14:anchorId="44412AAA">
-          <v:rect id="_x0000_i1170" style="width:0;height:1.5pt" o:hralign="center" o:hrstd="t" o:hr="t" fillcolor="#a0a0a0" stroked="f"/>
+          <v:rect id="_x0000_i1032" style="width:0;height:1.5pt" o:hralign="center" o:hrstd="t" o:hr="t" fillcolor="#a0a0a0" stroked="f"/>
         </w:pict>
       </w:r>
     </w:p>
@@ -1311,13 +1528,29 @@
           <w:b/>
           <w:bCs/>
         </w:rPr>
-        <w:t>POS híbrido → Laravel Web Admin + POS Local (Java) + API REST</w:t>
+        <w:t xml:space="preserve">POS híbrido → Laravel Web </w:t>
+      </w:r>
+      <w:proofErr w:type="spellStart"/>
+      <w:r>
+        <w:rPr>
+          <w:b/>
+          <w:bCs/>
+        </w:rPr>
+        <w:t>Admin</w:t>
+      </w:r>
+      <w:proofErr w:type="spellEnd"/>
+      <w:r>
+        <w:rPr>
+          <w:b/>
+          <w:bCs/>
+        </w:rPr>
+        <w:t xml:space="preserve"> + POS Local (Java) + API REST</w:t>
       </w:r>
     </w:p>
     <w:p>
       <w:r>
         <w:pict w14:anchorId="130E9740">
-          <v:rect id="_x0000_i1171" style="width:0;height:1.5pt" o:hralign="center" o:hrstd="t" o:hr="t" fillcolor="#a0a0a0" stroked="f"/>
+          <v:rect id="_x0000_i1033" style="width:0;height:1.5pt" o:hralign="center" o:hrstd="t" o:hr="t" fillcolor="#a0a0a0" stroked="f"/>
         </w:pict>
       </w:r>
     </w:p>
@@ -1512,7 +1745,23 @@
         </w:numPr>
       </w:pPr>
       <w:r>
-        <w:t>Laravel 11, Livewire Volt, FluxUI, MySQL</w:t>
+        <w:t xml:space="preserve">Laravel 11, </w:t>
+      </w:r>
+      <w:proofErr w:type="spellStart"/>
+      <w:r>
+        <w:t>Livewire</w:t>
+      </w:r>
+      <w:proofErr w:type="spellEnd"/>
+      <w:r>
+        <w:t xml:space="preserve"> Volt, </w:t>
+      </w:r>
+      <w:proofErr w:type="spellStart"/>
+      <w:r>
+        <w:t>FluxUI</w:t>
+      </w:r>
+      <w:proofErr w:type="spellEnd"/>
+      <w:r>
+        <w:t>, MySQL</w:t>
       </w:r>
     </w:p>
     <w:p>
@@ -1595,7 +1844,7 @@
     <w:p>
       <w:r>
         <w:pict w14:anchorId="31CD1D69">
-          <v:rect id="_x0000_i1172" style="width:0;height:1.5pt" o:hralign="center" o:hrstd="t" o:hr="t" fillcolor="#a0a0a0" stroked="f"/>
+          <v:rect id="_x0000_i1034" style="width:0;height:1.5pt" o:hralign="center" o:hrstd="t" o:hr="t" fillcolor="#a0a0a0" stroked="f"/>
         </w:pict>
       </w:r>
     </w:p>
@@ -1619,7 +1868,39 @@
           <w:b/>
           <w:bCs/>
         </w:rPr>
-        <w:t xml:space="preserve"> FASE 2 — Backend Central con Laravel (Weeks 2–5)</w:t>
+        <w:t xml:space="preserve"> FASE 2 — </w:t>
+      </w:r>
+      <w:proofErr w:type="spellStart"/>
+      <w:r>
+        <w:rPr>
+          <w:b/>
+          <w:bCs/>
+        </w:rPr>
+        <w:t>Backend</w:t>
+      </w:r>
+      <w:proofErr w:type="spellEnd"/>
+      <w:r>
+        <w:rPr>
+          <w:b/>
+          <w:bCs/>
+        </w:rPr>
+        <w:t xml:space="preserve"> Central con Laravel (</w:t>
+      </w:r>
+      <w:proofErr w:type="spellStart"/>
+      <w:r>
+        <w:rPr>
+          <w:b/>
+          <w:bCs/>
+        </w:rPr>
+        <w:t>Weeks</w:t>
+      </w:r>
+      <w:proofErr w:type="spellEnd"/>
+      <w:r>
+        <w:rPr>
+          <w:b/>
+          <w:bCs/>
+        </w:rPr>
+        <w:t xml:space="preserve"> 2–5)</w:t>
       </w:r>
     </w:p>
     <w:p>
@@ -1648,7 +1929,7 @@
     <w:p>
       <w:r>
         <w:pict w14:anchorId="24EE1099">
-          <v:rect id="_x0000_i1173" style="width:0;height:1.5pt" o:hralign="center" o:hrstd="t" o:hr="t" fillcolor="#a0a0a0" stroked="f"/>
+          <v:rect id="_x0000_i1035" style="width:0;height:1.5pt" o:hralign="center" o:hrstd="t" o:hr="t" fillcolor="#a0a0a0" stroked="f"/>
         </w:pict>
       </w:r>
     </w:p>
@@ -1664,8 +1945,17 @@
           <w:b/>
           <w:bCs/>
         </w:rPr>
-        <w:t>Semana 2 — Proyecto Laravel + Roles + Layout</w:t>
-      </w:r>
+        <w:t xml:space="preserve">Semana 2 — Proyecto Laravel + Roles + </w:t>
+      </w:r>
+      <w:proofErr w:type="spellStart"/>
+      <w:r>
+        <w:rPr>
+          <w:b/>
+          <w:bCs/>
+        </w:rPr>
+        <w:t>Layout</w:t>
+      </w:r>
+      <w:proofErr w:type="spellEnd"/>
     </w:p>
     <w:p>
       <w:pPr>
@@ -1690,8 +1980,21 @@
         </w:numPr>
       </w:pPr>
       <w:r>
-        <w:t>Instalar y configurar Laravel 11 + Livewire Volt + FluxUI</w:t>
-      </w:r>
+        <w:t xml:space="preserve">Instalar y configurar Laravel 11 + </w:t>
+      </w:r>
+      <w:proofErr w:type="spellStart"/>
+      <w:r>
+        <w:t>Livewire</w:t>
+      </w:r>
+      <w:proofErr w:type="spellEnd"/>
+      <w:r>
+        <w:t xml:space="preserve"> Volt + </w:t>
+      </w:r>
+      <w:proofErr w:type="spellStart"/>
+      <w:r>
+        <w:t>FluxUI</w:t>
+      </w:r>
+      <w:proofErr w:type="spellEnd"/>
     </w:p>
     <w:p>
       <w:pPr>
@@ -1702,7 +2005,31 @@
       </w:pPr>
       <w:r>
         <w:lastRenderedPageBreak/>
-        <w:t>Configurar diseño base (sidebar, header, layout)</w:t>
+        <w:t>Configurar diseño base (</w:t>
+      </w:r>
+      <w:proofErr w:type="spellStart"/>
+      <w:r>
+        <w:t>sidebar</w:t>
+      </w:r>
+      <w:proofErr w:type="spellEnd"/>
+      <w:r>
+        <w:t xml:space="preserve">, </w:t>
+      </w:r>
+      <w:proofErr w:type="spellStart"/>
+      <w:r>
+        <w:t>header</w:t>
+      </w:r>
+      <w:proofErr w:type="spellEnd"/>
+      <w:r>
+        <w:t xml:space="preserve">, </w:t>
+      </w:r>
+      <w:proofErr w:type="spellStart"/>
+      <w:r>
+        <w:t>layout</w:t>
+      </w:r>
+      <w:proofErr w:type="spellEnd"/>
+      <w:r>
+        <w:t>)</w:t>
       </w:r>
     </w:p>
     <w:p>
@@ -1713,7 +2040,15 @@
         </w:numPr>
       </w:pPr>
       <w:r>
-        <w:t>Añadir sistema de roles y permisos (Spatie)</w:t>
+        <w:t>Añadir sistema de roles y permisos (</w:t>
+      </w:r>
+      <w:proofErr w:type="spellStart"/>
+      <w:r>
+        <w:t>Spatie</w:t>
+      </w:r>
+      <w:proofErr w:type="spellEnd"/>
+      <w:r>
+        <w:t>)</w:t>
       </w:r>
     </w:p>
     <w:p>
@@ -1734,9 +2069,11 @@
           <w:numId w:val="7"/>
         </w:numPr>
       </w:pPr>
+      <w:proofErr w:type="spellStart"/>
       <w:r>
         <w:t>users</w:t>
       </w:r>
+      <w:proofErr w:type="spellEnd"/>
     </w:p>
     <w:p>
       <w:pPr>
@@ -1756,9 +2093,11 @@
           <w:numId w:val="7"/>
         </w:numPr>
       </w:pPr>
+      <w:proofErr w:type="spellStart"/>
       <w:r>
         <w:t>permissions</w:t>
       </w:r>
+      <w:proofErr w:type="spellEnd"/>
     </w:p>
     <w:p>
       <w:pPr>
@@ -1768,7 +2107,23 @@
         </w:numPr>
       </w:pPr>
       <w:r>
-        <w:t>Crear seeders básicos (Admin)</w:t>
+        <w:t xml:space="preserve">Crear </w:t>
+      </w:r>
+      <w:proofErr w:type="spellStart"/>
+      <w:r>
+        <w:t>seeders</w:t>
+      </w:r>
+      <w:proofErr w:type="spellEnd"/>
+      <w:r>
+        <w:t xml:space="preserve"> básicos (</w:t>
+      </w:r>
+      <w:proofErr w:type="spellStart"/>
+      <w:r>
+        <w:t>Admin</w:t>
+      </w:r>
+      <w:proofErr w:type="spellEnd"/>
+      <w:r>
+        <w:t>)</w:t>
       </w:r>
     </w:p>
     <w:p>
@@ -1793,8 +2148,13 @@
           <w:numId w:val="8"/>
         </w:numPr>
       </w:pPr>
-      <w:r>
-        <w:t>Login funcional</w:t>
+      <w:proofErr w:type="spellStart"/>
+      <w:r>
+        <w:t>Login</w:t>
+      </w:r>
+      <w:proofErr w:type="spellEnd"/>
+      <w:r>
+        <w:t xml:space="preserve"> funcional</w:t>
       </w:r>
     </w:p>
     <w:p>
@@ -1815,14 +2175,19 @@
           <w:numId w:val="8"/>
         </w:numPr>
       </w:pPr>
-      <w:r>
-        <w:t>Sidebar con menús y submenús</w:t>
+      <w:proofErr w:type="spellStart"/>
+      <w:r>
+        <w:t>Sidebar</w:t>
+      </w:r>
+      <w:proofErr w:type="spellEnd"/>
+      <w:r>
+        <w:t xml:space="preserve"> con menús y submenús</w:t>
       </w:r>
     </w:p>
     <w:p>
       <w:r>
         <w:pict w14:anchorId="5BFF940C">
-          <v:rect id="_x0000_i1174" style="width:0;height:1.5pt" o:hralign="center" o:hrstd="t" o:hr="t" fillcolor="#a0a0a0" stroked="f"/>
+          <v:rect id="_x0000_i1036" style="width:0;height:1.5pt" o:hralign="center" o:hrstd="t" o:hr="t" fillcolor="#a0a0a0" stroked="f"/>
         </w:pict>
       </w:r>
     </w:p>
@@ -1952,8 +2317,21 @@
         </w:numPr>
       </w:pPr>
       <w:r>
-        <w:t>Componente Volt para el formulario de producto con Tailwind + FluxUI</w:t>
-      </w:r>
+        <w:t xml:space="preserve">Componente Volt para el formulario de producto con </w:t>
+      </w:r>
+      <w:proofErr w:type="spellStart"/>
+      <w:r>
+        <w:t>Tailwind</w:t>
+      </w:r>
+      <w:proofErr w:type="spellEnd"/>
+      <w:r>
+        <w:t xml:space="preserve"> + </w:t>
+      </w:r>
+      <w:proofErr w:type="spellStart"/>
+      <w:r>
+        <w:t>FluxUI</w:t>
+      </w:r>
+      <w:proofErr w:type="spellEnd"/>
     </w:p>
     <w:p>
       <w:pPr>
@@ -1984,7 +2362,7 @@
     <w:p>
       <w:r>
         <w:pict w14:anchorId="76DF81B9">
-          <v:rect id="_x0000_i1175" style="width:0;height:1.5pt" o:hralign="center" o:hrstd="t" o:hr="t" fillcolor="#a0a0a0" stroked="f"/>
+          <v:rect id="_x0000_i1037" style="width:0;height:1.5pt" o:hralign="center" o:hrstd="t" o:hr="t" fillcolor="#a0a0a0" stroked="f"/>
         </w:pict>
       </w:r>
     </w:p>
@@ -2038,8 +2416,13 @@
         </w:numPr>
       </w:pPr>
       <w:r>
-        <w:t>Tabla stock_sucursal</w:t>
-      </w:r>
+        <w:t xml:space="preserve">Tabla </w:t>
+      </w:r>
+      <w:proofErr w:type="spellStart"/>
+      <w:r>
+        <w:t>stock_sucursal</w:t>
+      </w:r>
+      <w:proofErr w:type="spellEnd"/>
     </w:p>
     <w:p>
       <w:pPr>
@@ -2147,7 +2530,7 @@
     <w:p>
       <w:r>
         <w:pict w14:anchorId="77808F96">
-          <v:rect id="_x0000_i1176" style="width:0;height:1.5pt" o:hralign="center" o:hrstd="t" o:hr="t" fillcolor="#a0a0a0" stroked="f"/>
+          <v:rect id="_x0000_i1038" style="width:0;height:1.5pt" o:hralign="center" o:hrstd="t" o:hr="t" fillcolor="#a0a0a0" stroked="f"/>
         </w:pict>
       </w:r>
     </w:p>
@@ -2276,7 +2659,7 @@
     <w:p>
       <w:r>
         <w:pict w14:anchorId="1A117796">
-          <v:rect id="_x0000_i1177" style="width:0;height:1.5pt" o:hralign="center" o:hrstd="t" o:hr="t" fillcolor="#a0a0a0" stroked="f"/>
+          <v:rect id="_x0000_i1039" style="width:0;height:1.5pt" o:hralign="center" o:hrstd="t" o:hr="t" fillcolor="#a0a0a0" stroked="f"/>
         </w:pict>
       </w:r>
     </w:p>
@@ -2300,7 +2683,23 @@
           <w:b/>
           <w:bCs/>
         </w:rPr>
-        <w:t xml:space="preserve"> FASE 3 — API REST para comunicación con POS (Week 6)</w:t>
+        <w:t xml:space="preserve"> FASE 3 — API REST para comunicación con POS (</w:t>
+      </w:r>
+      <w:proofErr w:type="spellStart"/>
+      <w:r>
+        <w:rPr>
+          <w:b/>
+          <w:bCs/>
+        </w:rPr>
+        <w:t>Week</w:t>
+      </w:r>
+      <w:proofErr w:type="spellEnd"/>
+      <w:r>
+        <w:rPr>
+          <w:b/>
+          <w:bCs/>
+        </w:rPr>
+        <w:t xml:space="preserve"> 6)</w:t>
       </w:r>
     </w:p>
     <w:p>
@@ -2350,7 +2749,15 @@
         </w:numPr>
       </w:pPr>
       <w:r>
-        <w:t>Crear endpoints protegidos con API Tokens:</w:t>
+        <w:t xml:space="preserve">Crear </w:t>
+      </w:r>
+      <w:proofErr w:type="spellStart"/>
+      <w:r>
+        <w:t>endpoints</w:t>
+      </w:r>
+      <w:proofErr w:type="spellEnd"/>
+      <w:r>
+        <w:t xml:space="preserve"> protegidos con API Tokens:</w:t>
       </w:r>
     </w:p>
     <w:p>
@@ -2360,8 +2767,13 @@
           <w:numId w:val="15"/>
         </w:numPr>
       </w:pPr>
-      <w:r>
-        <w:t>Login POS</w:t>
+      <w:proofErr w:type="spellStart"/>
+      <w:r>
+        <w:t>Login</w:t>
+      </w:r>
+      <w:proofErr w:type="spellEnd"/>
+      <w:r>
+        <w:t xml:space="preserve"> POS</w:t>
       </w:r>
     </w:p>
     <w:p>
@@ -2405,8 +2817,13 @@
         </w:numPr>
       </w:pPr>
       <w:r>
-        <w:t>Crear tabla sync_logs</w:t>
-      </w:r>
+        <w:t xml:space="preserve">Crear tabla </w:t>
+      </w:r>
+      <w:proofErr w:type="spellStart"/>
+      <w:r>
+        <w:t>sync_logs</w:t>
+      </w:r>
+      <w:proofErr w:type="spellEnd"/>
     </w:p>
     <w:p>
       <w:pPr>
@@ -2416,7 +2833,23 @@
         </w:numPr>
       </w:pPr>
       <w:r>
-        <w:t>Documentar la API (Swagger o Postman)</w:t>
+        <w:t>Documentar la API (</w:t>
+      </w:r>
+      <w:proofErr w:type="spellStart"/>
+      <w:r>
+        <w:t>Swagger</w:t>
+      </w:r>
+      <w:proofErr w:type="spellEnd"/>
+      <w:r>
+        <w:t xml:space="preserve"> o </w:t>
+      </w:r>
+      <w:proofErr w:type="spellStart"/>
+      <w:r>
+        <w:t>Postman</w:t>
+      </w:r>
+      <w:proofErr w:type="spellEnd"/>
+      <w:r>
+        <w:t>)</w:t>
       </w:r>
     </w:p>
     <w:p>
@@ -2441,8 +2874,13 @@
           <w:numId w:val="16"/>
         </w:numPr>
       </w:pPr>
-      <w:r>
-        <w:t>API lista para integrar</w:t>
+      <w:proofErr w:type="gramStart"/>
+      <w:r>
+        <w:t>API lista</w:t>
+      </w:r>
+      <w:proofErr w:type="gramEnd"/>
+      <w:r>
+        <w:t xml:space="preserve"> para integrar</w:t>
       </w:r>
     </w:p>
     <w:p>
@@ -2477,7 +2915,7 @@
     <w:p>
       <w:r>
         <w:pict w14:anchorId="2B258657">
-          <v:rect id="_x0000_i1178" style="width:0;height:1.5pt" o:hralign="center" o:hrstd="t" o:hr="t" fillcolor="#a0a0a0" stroked="f"/>
+          <v:rect id="_x0000_i1040" style="width:0;height:1.5pt" o:hralign="center" o:hrstd="t" o:hr="t" fillcolor="#a0a0a0" stroked="f"/>
         </w:pict>
       </w:r>
     </w:p>
@@ -2501,7 +2939,23 @@
           <w:b/>
           <w:bCs/>
         </w:rPr>
-        <w:t xml:space="preserve"> FASE 4 — POS Local en Java (Weeks 7–9)</w:t>
+        <w:t xml:space="preserve"> FASE 4 — POS Local en Java (</w:t>
+      </w:r>
+      <w:proofErr w:type="spellStart"/>
+      <w:r>
+        <w:rPr>
+          <w:b/>
+          <w:bCs/>
+        </w:rPr>
+        <w:t>Weeks</w:t>
+      </w:r>
+      <w:proofErr w:type="spellEnd"/>
+      <w:r>
+        <w:rPr>
+          <w:b/>
+          <w:bCs/>
+        </w:rPr>
+        <w:t xml:space="preserve"> 7–9)</w:t>
       </w:r>
     </w:p>
     <w:p>
@@ -2530,7 +2984,7 @@
     <w:p>
       <w:r>
         <w:pict w14:anchorId="599F9112">
-          <v:rect id="_x0000_i1179" style="width:0;height:1.5pt" o:hralign="center" o:hrstd="t" o:hr="t" fillcolor="#a0a0a0" stroked="f"/>
+          <v:rect id="_x0000_i1041" style="width:0;height:1.5pt" o:hralign="center" o:hrstd="t" o:hr="t" fillcolor="#a0a0a0" stroked="f"/>
         </w:pict>
       </w:r>
     </w:p>
@@ -2572,7 +3026,15 @@
         </w:numPr>
       </w:pPr>
       <w:r>
-        <w:t>Proyecto Java (JavaFX o Swing)</w:t>
+        <w:t>Proyecto Java (</w:t>
+      </w:r>
+      <w:proofErr w:type="spellStart"/>
+      <w:r>
+        <w:t>JavaFX</w:t>
+      </w:r>
+      <w:proofErr w:type="spellEnd"/>
+      <w:r>
+        <w:t xml:space="preserve"> o Swing)</w:t>
       </w:r>
     </w:p>
     <w:p>
@@ -2593,8 +3055,13 @@
           <w:numId w:val="17"/>
         </w:numPr>
       </w:pPr>
-      <w:r>
-        <w:t>Login POS</w:t>
+      <w:proofErr w:type="spellStart"/>
+      <w:r>
+        <w:t>Login</w:t>
+      </w:r>
+      <w:proofErr w:type="spellEnd"/>
+      <w:r>
+        <w:t xml:space="preserve"> POS</w:t>
       </w:r>
     </w:p>
     <w:p>
@@ -2645,7 +3112,7 @@
       <w:r>
         <w:lastRenderedPageBreak/>
         <w:pict w14:anchorId="598D34BB">
-          <v:rect id="_x0000_i1180" style="width:0;height:1.5pt" o:hralign="center" o:hrstd="t" o:hr="t" fillcolor="#a0a0a0" stroked="f"/>
+          <v:rect id="_x0000_i1042" style="width:0;height:1.5pt" o:hralign="center" o:hrstd="t" o:hr="t" fillcolor="#a0a0a0" stroked="f"/>
         </w:pict>
       </w:r>
     </w:p>
@@ -2709,7 +3176,15 @@
         </w:numPr>
       </w:pPr>
       <w:r>
-        <w:t>Agregar items al carrito</w:t>
+        <w:t xml:space="preserve">Agregar </w:t>
+      </w:r>
+      <w:proofErr w:type="spellStart"/>
+      <w:r>
+        <w:t>items</w:t>
+      </w:r>
+      <w:proofErr w:type="spellEnd"/>
+      <w:r>
+        <w:t xml:space="preserve"> al carrito</w:t>
       </w:r>
     </w:p>
     <w:p>
@@ -2742,13 +3217,21 @@
         </w:numPr>
       </w:pPr>
       <w:r>
-        <w:t>Impresión en ticket térmico</w:t>
+        <w:t xml:space="preserve">Impresión en </w:t>
+      </w:r>
+      <w:proofErr w:type="gramStart"/>
+      <w:r>
+        <w:t>ticket</w:t>
+      </w:r>
+      <w:proofErr w:type="gramEnd"/>
+      <w:r>
+        <w:t xml:space="preserve"> térmico</w:t>
       </w:r>
     </w:p>
     <w:p>
       <w:r>
         <w:pict w14:anchorId="192CD7EE">
-          <v:rect id="_x0000_i1181" style="width:0;height:1.5pt" o:hralign="center" o:hrstd="t" o:hr="t" fillcolor="#a0a0a0" stroked="f"/>
+          <v:rect id="_x0000_i1043" style="width:0;height:1.5pt" o:hralign="center" o:hrstd="t" o:hr="t" fillcolor="#a0a0a0" stroked="f"/>
         </w:pict>
       </w:r>
     </w:p>
@@ -2855,7 +3338,7 @@
     <w:p>
       <w:r>
         <w:pict w14:anchorId="686491D0">
-          <v:rect id="_x0000_i1182" style="width:0;height:1.5pt" o:hralign="center" o:hrstd="t" o:hr="t" fillcolor="#a0a0a0" stroked="f"/>
+          <v:rect id="_x0000_i1044" style="width:0;height:1.5pt" o:hralign="center" o:hrstd="t" o:hr="t" fillcolor="#a0a0a0" stroked="f"/>
         </w:pict>
       </w:r>
     </w:p>
@@ -2879,7 +3362,23 @@
           <w:b/>
           <w:bCs/>
         </w:rPr>
-        <w:t xml:space="preserve"> FASE 5 — Reportes y Auditoría (Week 10)</w:t>
+        <w:t xml:space="preserve"> FASE 5 — Reportes y Auditoría (</w:t>
+      </w:r>
+      <w:proofErr w:type="spellStart"/>
+      <w:r>
+        <w:rPr>
+          <w:b/>
+          <w:bCs/>
+        </w:rPr>
+        <w:t>Week</w:t>
+      </w:r>
+      <w:proofErr w:type="spellEnd"/>
+      <w:r>
+        <w:rPr>
+          <w:b/>
+          <w:bCs/>
+        </w:rPr>
+        <w:t xml:space="preserve"> 10)</w:t>
       </w:r>
     </w:p>
     <w:p>
@@ -2963,7 +3462,7 @@
       <w:r>
         <w:lastRenderedPageBreak/>
         <w:pict w14:anchorId="753AB5EC">
-          <v:rect id="_x0000_i1183" style="width:0;height:1.5pt" o:hralign="center" o:hrstd="t" o:hr="t" fillcolor="#a0a0a0" stroked="f"/>
+          <v:rect id="_x0000_i1045" style="width:0;height:1.5pt" o:hralign="center" o:hrstd="t" o:hr="t" fillcolor="#a0a0a0" stroked="f"/>
         </w:pict>
       </w:r>
     </w:p>
@@ -2987,7 +3486,23 @@
           <w:b/>
           <w:bCs/>
         </w:rPr>
-        <w:t xml:space="preserve"> FASE 6 — Pruebas, optimización y seguridad (Week 11)</w:t>
+        <w:t xml:space="preserve"> FASE 6 — Pruebas, optimización y seguridad (</w:t>
+      </w:r>
+      <w:proofErr w:type="spellStart"/>
+      <w:r>
+        <w:rPr>
+          <w:b/>
+          <w:bCs/>
+        </w:rPr>
+        <w:t>Week</w:t>
+      </w:r>
+      <w:proofErr w:type="spellEnd"/>
+      <w:r>
+        <w:rPr>
+          <w:b/>
+          <w:bCs/>
+        </w:rPr>
+        <w:t xml:space="preserve"> 11)</w:t>
       </w:r>
     </w:p>
     <w:p>
@@ -3074,7 +3589,7 @@
     <w:p>
       <w:r>
         <w:pict w14:anchorId="68620502">
-          <v:rect id="_x0000_i1184" style="width:0;height:1.5pt" o:hralign="center" o:hrstd="t" o:hr="t" fillcolor="#a0a0a0" stroked="f"/>
+          <v:rect id="_x0000_i1046" style="width:0;height:1.5pt" o:hralign="center" o:hrstd="t" o:hr="t" fillcolor="#a0a0a0" stroked="f"/>
         </w:pict>
       </w:r>
     </w:p>
@@ -3098,7 +3613,23 @@
           <w:b/>
           <w:bCs/>
         </w:rPr>
-        <w:t xml:space="preserve"> FASE 7 — Puesta en Producción (Week 12)</w:t>
+        <w:t xml:space="preserve"> FASE 7 — Puesta en Producción (</w:t>
+      </w:r>
+      <w:proofErr w:type="spellStart"/>
+      <w:r>
+        <w:rPr>
+          <w:b/>
+          <w:bCs/>
+        </w:rPr>
+        <w:t>Week</w:t>
+      </w:r>
+      <w:proofErr w:type="spellEnd"/>
+      <w:r>
+        <w:rPr>
+          <w:b/>
+          <w:bCs/>
+        </w:rPr>
+        <w:t xml:space="preserve"> 12)</w:t>
       </w:r>
     </w:p>
     <w:p>
@@ -3174,7 +3705,7 @@
     <w:p>
       <w:r>
         <w:pict w14:anchorId="13671BAF">
-          <v:rect id="_x0000_i1185" style="width:0;height:1.5pt" o:hralign="center" o:hrstd="t" o:hr="t" fillcolor="#a0a0a0" stroked="f"/>
+          <v:rect id="_x0000_i1047" style="width:0;height:1.5pt" o:hralign="center" o:hrstd="t" o:hr="t" fillcolor="#a0a0a0" stroked="f"/>
         </w:pict>
       </w:r>
     </w:p>
@@ -3319,8 +3850,13 @@
             <w:hideMark/>
           </w:tcPr>
           <w:p>
+            <w:proofErr w:type="spellStart"/>
             <w:r>
-              <w:t>Setup Laravel + Roles</w:t>
+              <w:t>Setup</w:t>
+            </w:r>
+            <w:proofErr w:type="spellEnd"/>
+            <w:r>
+              <w:t xml:space="preserve"> Laravel + Roles</w:t>
             </w:r>
           </w:p>
         </w:tc>
@@ -7732,6 +8268,7 @@
   <w:style w:type="character" w:default="1" w:styleId="Fuentedeprrafopredeter">
     <w:name w:val="Default Paragraph Font"/>
     <w:uiPriority w:val="1"/>
+    <w:semiHidden/>
     <w:unhideWhenUsed/>
   </w:style>
   <w:style w:type="table" w:default="1" w:styleId="Tablanormal">

</xml_diff>